<commit_message>
added Assessment Cover Sheet
</commit_message>
<xml_diff>
--- a/Assessment_2_Assignment_Instructions.docx
+++ b/Assessment_2_Assignment_Instructions.docx
@@ -217,8 +217,6 @@
               </w:rPr>
               <w:t>Thomas Or</w:t>
             </w:r>
-            <w:bookmarkStart w:id="0" w:name="_GoBack"/>
-            <w:bookmarkEnd w:id="0"/>
           </w:p>
         </w:tc>
       </w:tr>
@@ -2548,6 +2546,7 @@
               <w14:uncheckedState w14:val="2610" w14:font="MS Gothic"/>
             </w14:checkbox>
           </w:sdtPr>
+          <w:sdtEndPr/>
           <w:sdtContent>
             <w:tc>
               <w:tcPr>
@@ -2618,6 +2617,7 @@
               <w14:uncheckedState w14:val="2610" w14:font="MS Gothic"/>
             </w14:checkbox>
           </w:sdtPr>
+          <w:sdtEndPr/>
           <w:sdtContent>
             <w:tc>
               <w:tcPr>
@@ -2688,6 +2688,7 @@
               <w14:uncheckedState w14:val="2610" w14:font="MS Gothic"/>
             </w14:checkbox>
           </w:sdtPr>
+          <w:sdtEndPr/>
           <w:sdtContent>
             <w:tc>
               <w:tcPr>
@@ -2758,6 +2759,7 @@
               <w14:uncheckedState w14:val="2610" w14:font="MS Gothic"/>
             </w14:checkbox>
           </w:sdtPr>
+          <w:sdtEndPr/>
           <w:sdtContent>
             <w:tc>
               <w:tcPr>
@@ -2829,6 +2831,7 @@
               <w14:uncheckedState w14:val="2610" w14:font="MS Gothic"/>
             </w14:checkbox>
           </w:sdtPr>
+          <w:sdtEndPr/>
           <w:sdtContent>
             <w:tc>
               <w:tcPr>
@@ -2899,6 +2902,7 @@
               <w14:uncheckedState w14:val="2610" w14:font="MS Gothic"/>
             </w14:checkbox>
           </w:sdtPr>
+          <w:sdtEndPr/>
           <w:sdtContent>
             <w:tc>
               <w:tcPr>
@@ -2969,6 +2973,7 @@
               <w14:uncheckedState w14:val="2610" w14:font="MS Gothic"/>
             </w14:checkbox>
           </w:sdtPr>
+          <w:sdtEndPr/>
           <w:sdtContent>
             <w:tc>
               <w:tcPr>
@@ -3039,6 +3044,7 @@
               <w14:uncheckedState w14:val="2610" w14:font="MS Gothic"/>
             </w14:checkbox>
           </w:sdtPr>
+          <w:sdtEndPr/>
           <w:sdtContent>
             <w:tc>
               <w:tcPr>
@@ -3109,6 +3115,7 @@
               <w14:uncheckedState w14:val="2610" w14:font="MS Gothic"/>
             </w14:checkbox>
           </w:sdtPr>
+          <w:sdtEndPr/>
           <w:sdtContent>
             <w:tc>
               <w:tcPr>
@@ -3179,6 +3186,7 @@
               <w14:uncheckedState w14:val="2610" w14:font="MS Gothic"/>
             </w14:checkbox>
           </w:sdtPr>
+          <w:sdtEndPr/>
           <w:sdtContent>
             <w:tc>
               <w:tcPr>
@@ -3249,6 +3257,7 @@
               <w14:uncheckedState w14:val="2610" w14:font="MS Gothic"/>
             </w14:checkbox>
           </w:sdtPr>
+          <w:sdtEndPr/>
           <w:sdtContent>
             <w:tc>
               <w:tcPr>
@@ -3319,6 +3328,7 @@
               <w14:uncheckedState w14:val="2610" w14:font="MS Gothic"/>
             </w14:checkbox>
           </w:sdtPr>
+          <w:sdtEndPr/>
           <w:sdtContent>
             <w:tc>
               <w:tcPr>
@@ -3389,6 +3399,7 @@
               <w14:uncheckedState w14:val="2610" w14:font="MS Gothic"/>
             </w14:checkbox>
           </w:sdtPr>
+          <w:sdtEndPr/>
           <w:sdtContent>
             <w:tc>
               <w:tcPr>
@@ -3853,7 +3864,7 @@
                                 <a14:useLocalDpi xmlns:a14="http://schemas.microsoft.com/office/drawing/2010/main" val="0"/>
                               </a:ext>
                               <a:ext uri="{837473B0-CC2E-450A-ABE3-18F120FF3D39}">
-                                <a1611:picAttrSrcUrl xmlns:a1611="http://schemas.microsoft.com/office/drawing/2016/11/main" xmlns:w16se="http://schemas.microsoft.com/office/word/2015/wordml/symex" xmlns:w16cid="http://schemas.microsoft.com/office/word/2016/wordml/cid" xmlns:w15="http://schemas.microsoft.com/office/word/2012/wordml" xmlns:w="http://schemas.openxmlformats.org/wordprocessingml/2006/main" xmlns:w10="urn:schemas-microsoft-com:office:word" xmlns:v="urn:schemas-microsoft-com:vml" xmlns:o="urn:schemas-microsoft-com:office:office" xmlns:am3d="http://schemas.microsoft.com/office/drawing/2017/model3d" xmlns:aink="http://schemas.microsoft.com/office/drawing/2016/ink" xmlns:cx8="http://schemas.microsoft.com/office/drawing/2016/5/14/chartex" xmlns:cx7="http://schemas.microsoft.com/office/drawing/2016/5/13/chartex" xmlns:cx6="http://schemas.microsoft.com/office/drawing/2016/5/12/chartex" xmlns:cx5="http://schemas.microsoft.com/office/drawing/2016/5/11/chartex" xmlns:cx4="http://schemas.microsoft.com/office/drawing/2016/5/10/chartex" xmlns:cx3="http://schemas.microsoft.com/office/drawing/2016/5/9/chartex" xmlns:cx2="http://schemas.microsoft.com/office/drawing/2015/10/21/chartex" xmlns:cx1="http://schemas.microsoft.com/office/drawing/2015/9/8/chartex" xmlns:cx="http://schemas.microsoft.com/office/drawing/2014/chartex" xmlns="" r:id="rId10"/>
+                                <a1611:picAttrSrcUrl xmlns="" xmlns:cx="http://schemas.microsoft.com/office/drawing/2014/chartex" xmlns:cx1="http://schemas.microsoft.com/office/drawing/2015/9/8/chartex" xmlns:cx2="http://schemas.microsoft.com/office/drawing/2015/10/21/chartex" xmlns:cx3="http://schemas.microsoft.com/office/drawing/2016/5/9/chartex" xmlns:cx4="http://schemas.microsoft.com/office/drawing/2016/5/10/chartex" xmlns:cx5="http://schemas.microsoft.com/office/drawing/2016/5/11/chartex" xmlns:cx6="http://schemas.microsoft.com/office/drawing/2016/5/12/chartex" xmlns:cx7="http://schemas.microsoft.com/office/drawing/2016/5/13/chartex" xmlns:cx8="http://schemas.microsoft.com/office/drawing/2016/5/14/chartex" xmlns:aink="http://schemas.microsoft.com/office/drawing/2016/ink" xmlns:am3d="http://schemas.microsoft.com/office/drawing/2017/model3d" xmlns:o="urn:schemas-microsoft-com:office:office" xmlns:v="urn:schemas-microsoft-com:vml" xmlns:w10="urn:schemas-microsoft-com:office:word" xmlns:w="http://schemas.openxmlformats.org/wordprocessingml/2006/main" xmlns:w15="http://schemas.microsoft.com/office/word/2012/wordml" xmlns:w16cid="http://schemas.microsoft.com/office/word/2016/wordml/cid" xmlns:w16se="http://schemas.microsoft.com/office/word/2015/wordml/symex" xmlns:a1611="http://schemas.microsoft.com/office/drawing/2016/11/main" r:id="rId10"/>
                               </a:ext>
                             </a:extLst>
                           </a:blip>
@@ -5047,7 +5058,7 @@
               </wp:inline>
             </w:drawing>
           </mc:Choice>
-          <mc:Fallback xmlns:w16se="http://schemas.microsoft.com/office/word/2015/wordml/symex" xmlns:w16cid="http://schemas.microsoft.com/office/word/2016/wordml/cid" xmlns:w15="http://schemas.microsoft.com/office/word/2012/wordml" xmlns:am3d="http://schemas.microsoft.com/office/drawing/2017/model3d" xmlns:aink="http://schemas.microsoft.com/office/drawing/2016/ink" xmlns:cx8="http://schemas.microsoft.com/office/drawing/2016/5/14/chartex" xmlns:cx7="http://schemas.microsoft.com/office/drawing/2016/5/13/chartex" xmlns:cx6="http://schemas.microsoft.com/office/drawing/2016/5/12/chartex" xmlns:cx5="http://schemas.microsoft.com/office/drawing/2016/5/11/chartex" xmlns:cx4="http://schemas.microsoft.com/office/drawing/2016/5/10/chartex" xmlns:cx3="http://schemas.microsoft.com/office/drawing/2016/5/9/chartex" xmlns:cx2="http://schemas.microsoft.com/office/drawing/2015/10/21/chartex" xmlns:cx1="http://schemas.microsoft.com/office/drawing/2015/9/8/chartex" xmlns:cx="http://schemas.microsoft.com/office/drawing/2014/chartex">
+          <mc:Fallback xmlns:cx="http://schemas.microsoft.com/office/drawing/2014/chartex" xmlns:cx1="http://schemas.microsoft.com/office/drawing/2015/9/8/chartex" xmlns:cx2="http://schemas.microsoft.com/office/drawing/2015/10/21/chartex" xmlns:cx3="http://schemas.microsoft.com/office/drawing/2016/5/9/chartex" xmlns:cx4="http://schemas.microsoft.com/office/drawing/2016/5/10/chartex" xmlns:cx5="http://schemas.microsoft.com/office/drawing/2016/5/11/chartex" xmlns:cx6="http://schemas.microsoft.com/office/drawing/2016/5/12/chartex" xmlns:cx7="http://schemas.microsoft.com/office/drawing/2016/5/13/chartex" xmlns:cx8="http://schemas.microsoft.com/office/drawing/2016/5/14/chartex" xmlns:aink="http://schemas.microsoft.com/office/drawing/2016/ink" xmlns:am3d="http://schemas.microsoft.com/office/drawing/2017/model3d" xmlns:w15="http://schemas.microsoft.com/office/word/2012/wordml" xmlns:w16cid="http://schemas.microsoft.com/office/word/2016/wordml/cid" xmlns:w16se="http://schemas.microsoft.com/office/word/2015/wordml/symex">
             <w:pict>
               <v:group w14:anchorId="2AA4F422" id="Canvas 21" o:spid="_x0000_s1026" editas="canvas" style="width:535.9pt;height:376.9pt;mso-position-horizontal-relative:char;mso-position-vertical-relative:line" coordsize="68059,47866" o:gfxdata="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">
                 <v:shape id="_x0000_s1027" type="#_x0000_t75" style="position:absolute;width:68059;height:47866;visibility:visible;mso-wrap-style:square" filled="t">
@@ -5694,7 +5705,7 @@
               </wp:inline>
             </w:drawing>
           </mc:Choice>
-          <mc:Fallback xmlns:w16se="http://schemas.microsoft.com/office/word/2015/wordml/symex" xmlns:w16cid="http://schemas.microsoft.com/office/word/2016/wordml/cid" xmlns:w15="http://schemas.microsoft.com/office/word/2012/wordml" xmlns:am3d="http://schemas.microsoft.com/office/drawing/2017/model3d" xmlns:aink="http://schemas.microsoft.com/office/drawing/2016/ink" xmlns:cx8="http://schemas.microsoft.com/office/drawing/2016/5/14/chartex" xmlns:cx7="http://schemas.microsoft.com/office/drawing/2016/5/13/chartex" xmlns:cx6="http://schemas.microsoft.com/office/drawing/2016/5/12/chartex" xmlns:cx5="http://schemas.microsoft.com/office/drawing/2016/5/11/chartex" xmlns:cx4="http://schemas.microsoft.com/office/drawing/2016/5/10/chartex" xmlns:cx3="http://schemas.microsoft.com/office/drawing/2016/5/9/chartex" xmlns:cx2="http://schemas.microsoft.com/office/drawing/2015/10/21/chartex" xmlns:cx1="http://schemas.microsoft.com/office/drawing/2015/9/8/chartex" xmlns:cx="http://schemas.microsoft.com/office/drawing/2014/chartex">
+          <mc:Fallback xmlns:cx="http://schemas.microsoft.com/office/drawing/2014/chartex" xmlns:cx1="http://schemas.microsoft.com/office/drawing/2015/9/8/chartex" xmlns:cx2="http://schemas.microsoft.com/office/drawing/2015/10/21/chartex" xmlns:cx3="http://schemas.microsoft.com/office/drawing/2016/5/9/chartex" xmlns:cx4="http://schemas.microsoft.com/office/drawing/2016/5/10/chartex" xmlns:cx5="http://schemas.microsoft.com/office/drawing/2016/5/11/chartex" xmlns:cx6="http://schemas.microsoft.com/office/drawing/2016/5/12/chartex" xmlns:cx7="http://schemas.microsoft.com/office/drawing/2016/5/13/chartex" xmlns:cx8="http://schemas.microsoft.com/office/drawing/2016/5/14/chartex" xmlns:aink="http://schemas.microsoft.com/office/drawing/2016/ink" xmlns:am3d="http://schemas.microsoft.com/office/drawing/2017/model3d" xmlns:w15="http://schemas.microsoft.com/office/word/2012/wordml" xmlns:w16cid="http://schemas.microsoft.com/office/word/2016/wordml/cid" xmlns:w16se="http://schemas.microsoft.com/office/word/2015/wordml/symex">
             <w:pict>
               <v:group w14:anchorId="50D2E264" id="Canvas 57" o:spid="_x0000_s1026" editas="canvas" style="width:6in;height:164.55pt;mso-position-horizontal-relative:char;mso-position-vertical-relative:line" coordsize="54864,20897" o:gfxdata="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">
                 <v:shape id="_x0000_s1027" type="#_x0000_t75" style="position:absolute;width:54864;height:20897;visibility:visible;mso-wrap-style:square" filled="t">
@@ -10481,6 +10492,7 @@
               <w14:uncheckedState w14:val="2610" w14:font="MS Gothic"/>
             </w14:checkbox>
           </w:sdtPr>
+          <w:sdtEndPr/>
           <w:sdtContent>
             <w:tc>
               <w:tcPr>
@@ -10522,6 +10534,7 @@
               <w14:uncheckedState w14:val="2610" w14:font="MS Gothic"/>
             </w14:checkbox>
           </w:sdtPr>
+          <w:sdtEndPr/>
           <w:sdtContent>
             <w:tc>
               <w:tcPr>
@@ -10597,6 +10610,7 @@
               <w14:uncheckedState w14:val="2610" w14:font="MS Gothic"/>
             </w14:checkbox>
           </w:sdtPr>
+          <w:sdtEndPr/>
           <w:sdtContent>
             <w:tc>
               <w:tcPr>
@@ -10639,6 +10653,7 @@
               <w14:uncheckedState w14:val="2610" w14:font="MS Gothic"/>
             </w14:checkbox>
           </w:sdtPr>
+          <w:sdtEndPr/>
           <w:sdtContent>
             <w:tc>
               <w:tcPr>
@@ -10731,6 +10746,7 @@
               <w14:uncheckedState w14:val="2610" w14:font="MS Gothic"/>
             </w14:checkbox>
           </w:sdtPr>
+          <w:sdtEndPr/>
           <w:sdtContent>
             <w:tc>
               <w:tcPr>
@@ -10773,6 +10789,7 @@
               <w14:uncheckedState w14:val="2610" w14:font="MS Gothic"/>
             </w14:checkbox>
           </w:sdtPr>
+          <w:sdtEndPr/>
           <w:sdtContent>
             <w:tc>
               <w:tcPr>
@@ -10889,6 +10906,7 @@
               <w14:uncheckedState w14:val="2610" w14:font="MS Gothic"/>
             </w14:checkbox>
           </w:sdtPr>
+          <w:sdtEndPr/>
           <w:sdtContent>
             <w:tc>
               <w:tcPr>
@@ -10931,6 +10949,7 @@
               <w14:uncheckedState w14:val="2610" w14:font="MS Gothic"/>
             </w14:checkbox>
           </w:sdtPr>
+          <w:sdtEndPr/>
           <w:sdtContent>
             <w:tc>
               <w:tcPr>
@@ -22650,6 +22669,7 @@
               <w14:uncheckedState w14:val="2610" w14:font="MS Gothic"/>
             </w14:checkbox>
           </w:sdtPr>
+          <w:sdtEndPr/>
           <w:sdtContent>
             <w:tc>
               <w:tcPr>
@@ -22691,6 +22711,7 @@
               <w14:uncheckedState w14:val="2610" w14:font="MS Gothic"/>
             </w14:checkbox>
           </w:sdtPr>
+          <w:sdtEndPr/>
           <w:sdtContent>
             <w:tc>
               <w:tcPr>
@@ -22766,6 +22787,7 @@
               <w14:uncheckedState w14:val="2610" w14:font="MS Gothic"/>
             </w14:checkbox>
           </w:sdtPr>
+          <w:sdtEndPr/>
           <w:sdtContent>
             <w:tc>
               <w:tcPr>
@@ -22807,6 +22829,7 @@
               <w14:uncheckedState w14:val="2610" w14:font="MS Gothic"/>
             </w14:checkbox>
           </w:sdtPr>
+          <w:sdtEndPr/>
           <w:sdtContent>
             <w:tc>
               <w:tcPr>
@@ -22882,6 +22905,7 @@
               <w14:uncheckedState w14:val="2610" w14:font="MS Gothic"/>
             </w14:checkbox>
           </w:sdtPr>
+          <w:sdtEndPr/>
           <w:sdtContent>
             <w:tc>
               <w:tcPr>
@@ -22924,6 +22948,7 @@
               <w14:uncheckedState w14:val="2610" w14:font="MS Gothic"/>
             </w14:checkbox>
           </w:sdtPr>
+          <w:sdtEndPr/>
           <w:sdtContent>
             <w:tc>
               <w:tcPr>
@@ -23000,6 +23025,7 @@
               <w14:uncheckedState w14:val="2610" w14:font="MS Gothic"/>
             </w14:checkbox>
           </w:sdtPr>
+          <w:sdtEndPr/>
           <w:sdtContent>
             <w:tc>
               <w:tcPr>
@@ -23042,6 +23068,7 @@
               <w14:uncheckedState w14:val="2610" w14:font="MS Gothic"/>
             </w14:checkbox>
           </w:sdtPr>
+          <w:sdtEndPr/>
           <w:sdtContent>
             <w:tc>
               <w:tcPr>
@@ -23134,6 +23161,7 @@
               <w14:uncheckedState w14:val="2610" w14:font="MS Gothic"/>
             </w14:checkbox>
           </w:sdtPr>
+          <w:sdtEndPr/>
           <w:sdtContent>
             <w:tc>
               <w:tcPr>
@@ -23176,6 +23204,7 @@
               <w14:uncheckedState w14:val="2610" w14:font="MS Gothic"/>
             </w14:checkbox>
           </w:sdtPr>
+          <w:sdtEndPr/>
           <w:sdtContent>
             <w:tc>
               <w:tcPr>
@@ -23268,6 +23297,7 @@
               <w14:uncheckedState w14:val="2610" w14:font="MS Gothic"/>
             </w14:checkbox>
           </w:sdtPr>
+          <w:sdtEndPr/>
           <w:sdtContent>
             <w:tc>
               <w:tcPr>
@@ -23309,6 +23339,7 @@
               <w14:uncheckedState w14:val="2610" w14:font="MS Gothic"/>
             </w14:checkbox>
           </w:sdtPr>
+          <w:sdtEndPr/>
           <w:sdtContent>
             <w:tc>
               <w:tcPr>
@@ -23400,6 +23431,7 @@
               <w14:uncheckedState w14:val="2610" w14:font="MS Gothic"/>
             </w14:checkbox>
           </w:sdtPr>
+          <w:sdtEndPr/>
           <w:sdtContent>
             <w:tc>
               <w:tcPr>
@@ -23441,6 +23473,7 @@
               <w14:uncheckedState w14:val="2610" w14:font="MS Gothic"/>
             </w14:checkbox>
           </w:sdtPr>
+          <w:sdtEndPr/>
           <w:sdtContent>
             <w:tc>
               <w:tcPr>
@@ -23532,6 +23565,7 @@
               <w14:uncheckedState w14:val="2610" w14:font="MS Gothic"/>
             </w14:checkbox>
           </w:sdtPr>
+          <w:sdtEndPr/>
           <w:sdtContent>
             <w:tc>
               <w:tcPr>
@@ -23573,6 +23607,7 @@
               <w14:uncheckedState w14:val="2610" w14:font="MS Gothic"/>
             </w14:checkbox>
           </w:sdtPr>
+          <w:sdtEndPr/>
           <w:sdtContent>
             <w:tc>
               <w:tcPr>
@@ -23664,6 +23699,7 @@
               <w14:uncheckedState w14:val="2610" w14:font="MS Gothic"/>
             </w14:checkbox>
           </w:sdtPr>
+          <w:sdtEndPr/>
           <w:sdtContent>
             <w:tc>
               <w:tcPr>
@@ -23705,6 +23741,7 @@
               <w14:uncheckedState w14:val="2610" w14:font="MS Gothic"/>
             </w14:checkbox>
           </w:sdtPr>
+          <w:sdtEndPr/>
           <w:sdtContent>
             <w:tc>
               <w:tcPr>
@@ -23796,6 +23833,7 @@
               <w14:uncheckedState w14:val="2610" w14:font="MS Gothic"/>
             </w14:checkbox>
           </w:sdtPr>
+          <w:sdtEndPr/>
           <w:sdtContent>
             <w:tc>
               <w:tcPr>
@@ -23837,6 +23875,7 @@
               <w14:uncheckedState w14:val="2610" w14:font="MS Gothic"/>
             </w14:checkbox>
           </w:sdtPr>
+          <w:sdtEndPr/>
           <w:sdtContent>
             <w:tc>
               <w:tcPr>
@@ -23928,6 +23967,7 @@
               <w14:uncheckedState w14:val="2610" w14:font="MS Gothic"/>
             </w14:checkbox>
           </w:sdtPr>
+          <w:sdtEndPr/>
           <w:sdtContent>
             <w:tc>
               <w:tcPr>
@@ -23969,6 +24009,7 @@
               <w14:uncheckedState w14:val="2610" w14:font="MS Gothic"/>
             </w14:checkbox>
           </w:sdtPr>
+          <w:sdtEndPr/>
           <w:sdtContent>
             <w:tc>
               <w:tcPr>
@@ -24061,6 +24102,7 @@
               <w14:uncheckedState w14:val="2610" w14:font="MS Gothic"/>
             </w14:checkbox>
           </w:sdtPr>
+          <w:sdtEndPr/>
           <w:sdtContent>
             <w:tc>
               <w:tcPr>
@@ -24102,6 +24144,7 @@
               <w14:uncheckedState w14:val="2610" w14:font="MS Gothic"/>
             </w14:checkbox>
           </w:sdtPr>
+          <w:sdtEndPr/>
           <w:sdtContent>
             <w:tc>
               <w:tcPr>
@@ -24217,6 +24260,7 @@
               <w14:uncheckedState w14:val="2610" w14:font="MS Gothic"/>
             </w14:checkbox>
           </w:sdtPr>
+          <w:sdtEndPr/>
           <w:sdtContent>
             <w:tc>
               <w:tcPr>
@@ -24258,6 +24302,7 @@
               <w14:uncheckedState w14:val="2610" w14:font="MS Gothic"/>
             </w14:checkbox>
           </w:sdtPr>
+          <w:sdtEndPr/>
           <w:sdtContent>
             <w:tc>
               <w:tcPr>
@@ -27684,6 +27729,7 @@
               <w14:uncheckedState w14:val="2610" w14:font="MS Gothic"/>
             </w14:checkbox>
           </w:sdtPr>
+          <w:sdtEndPr/>
           <w:sdtContent>
             <w:tc>
               <w:tcPr>
@@ -27725,6 +27771,7 @@
               <w14:uncheckedState w14:val="2610" w14:font="MS Gothic"/>
             </w14:checkbox>
           </w:sdtPr>
+          <w:sdtEndPr/>
           <w:sdtContent>
             <w:tc>
               <w:tcPr>
@@ -27816,6 +27863,7 @@
               <w14:uncheckedState w14:val="2610" w14:font="MS Gothic"/>
             </w14:checkbox>
           </w:sdtPr>
+          <w:sdtEndPr/>
           <w:sdtContent>
             <w:tc>
               <w:tcPr>
@@ -27857,6 +27905,7 @@
               <w14:uncheckedState w14:val="2610" w14:font="MS Gothic"/>
             </w14:checkbox>
           </w:sdtPr>
+          <w:sdtEndPr/>
           <w:sdtContent>
             <w:tc>
               <w:tcPr>
@@ -27972,6 +28021,7 @@
               <w14:uncheckedState w14:val="2610" w14:font="MS Gothic"/>
             </w14:checkbox>
           </w:sdtPr>
+          <w:sdtEndPr/>
           <w:sdtContent>
             <w:tc>
               <w:tcPr>
@@ -28014,6 +28064,7 @@
               <w14:uncheckedState w14:val="2610" w14:font="MS Gothic"/>
             </w14:checkbox>
           </w:sdtPr>
+          <w:sdtEndPr/>
           <w:sdtContent>
             <w:tc>
               <w:tcPr>
@@ -28106,6 +28157,7 @@
               <w14:uncheckedState w14:val="2610" w14:font="MS Gothic"/>
             </w14:checkbox>
           </w:sdtPr>
+          <w:sdtEndPr/>
           <w:sdtContent>
             <w:tc>
               <w:tcPr>
@@ -28148,6 +28200,7 @@
               <w14:uncheckedState w14:val="2610" w14:font="MS Gothic"/>
             </w14:checkbox>
           </w:sdtPr>
+          <w:sdtEndPr/>
           <w:sdtContent>
             <w:tc>
               <w:tcPr>
@@ -28224,6 +28277,7 @@
               <w14:uncheckedState w14:val="2610" w14:font="MS Gothic"/>
             </w14:checkbox>
           </w:sdtPr>
+          <w:sdtEndPr/>
           <w:sdtContent>
             <w:tc>
               <w:tcPr>
@@ -28265,6 +28319,7 @@
               <w14:uncheckedState w14:val="2610" w14:font="MS Gothic"/>
             </w14:checkbox>
           </w:sdtPr>
+          <w:sdtEndPr/>
           <w:sdtContent>
             <w:tc>
               <w:tcPr>
@@ -28340,6 +28395,7 @@
               <w14:uncheckedState w14:val="2610" w14:font="MS Gothic"/>
             </w14:checkbox>
           </w:sdtPr>
+          <w:sdtEndPr/>
           <w:sdtContent>
             <w:tc>
               <w:tcPr>
@@ -28381,6 +28437,7 @@
               <w14:uncheckedState w14:val="2610" w14:font="MS Gothic"/>
             </w14:checkbox>
           </w:sdtPr>
+          <w:sdtEndPr/>
           <w:sdtContent>
             <w:tc>
               <w:tcPr>
@@ -28456,6 +28513,7 @@
               <w14:uncheckedState w14:val="2610" w14:font="MS Gothic"/>
             </w14:checkbox>
           </w:sdtPr>
+          <w:sdtEndPr/>
           <w:sdtContent>
             <w:tc>
               <w:tcPr>
@@ -28497,6 +28555,7 @@
               <w14:uncheckedState w14:val="2610" w14:font="MS Gothic"/>
             </w14:checkbox>
           </w:sdtPr>
+          <w:sdtEndPr/>
           <w:sdtContent>
             <w:tc>
               <w:tcPr>
@@ -28588,6 +28647,7 @@
               <w14:uncheckedState w14:val="2610" w14:font="MS Gothic"/>
             </w14:checkbox>
           </w:sdtPr>
+          <w:sdtEndPr/>
           <w:sdtContent>
             <w:tc>
               <w:tcPr>
@@ -28629,6 +28689,7 @@
               <w14:uncheckedState w14:val="2610" w14:font="MS Gothic"/>
             </w14:checkbox>
           </w:sdtPr>
+          <w:sdtEndPr/>
           <w:sdtContent>
             <w:tc>
               <w:tcPr>
@@ -30956,6 +31017,7 @@
               <w14:uncheckedState w14:val="2610" w14:font="MS Gothic"/>
             </w14:checkbox>
           </w:sdtPr>
+          <w:sdtEndPr/>
           <w:sdtContent>
             <w:tc>
               <w:tcPr>
@@ -30997,6 +31059,7 @@
               <w14:uncheckedState w14:val="2610" w14:font="MS Gothic"/>
             </w14:checkbox>
           </w:sdtPr>
+          <w:sdtEndPr/>
           <w:sdtContent>
             <w:tc>
               <w:tcPr>
@@ -31088,6 +31151,7 @@
               <w14:uncheckedState w14:val="2610" w14:font="MS Gothic"/>
             </w14:checkbox>
           </w:sdtPr>
+          <w:sdtEndPr/>
           <w:sdtContent>
             <w:tc>
               <w:tcPr>
@@ -31129,6 +31193,7 @@
               <w14:uncheckedState w14:val="2610" w14:font="MS Gothic"/>
             </w14:checkbox>
           </w:sdtPr>
+          <w:sdtEndPr/>
           <w:sdtContent>
             <w:tc>
               <w:tcPr>
@@ -31220,6 +31285,7 @@
               <w14:uncheckedState w14:val="2610" w14:font="MS Gothic"/>
             </w14:checkbox>
           </w:sdtPr>
+          <w:sdtEndPr/>
           <w:sdtContent>
             <w:tc>
               <w:tcPr>
@@ -31262,6 +31328,7 @@
               <w14:uncheckedState w14:val="2610" w14:font="MS Gothic"/>
             </w14:checkbox>
           </w:sdtPr>
+          <w:sdtEndPr/>
           <w:sdtContent>
             <w:tc>
               <w:tcPr>
@@ -32824,6 +32891,7 @@
               <w14:uncheckedState w14:val="2610" w14:font="MS Gothic"/>
             </w14:checkbox>
           </w:sdtPr>
+          <w:sdtEndPr/>
           <w:sdtContent>
             <w:tc>
               <w:tcPr>
@@ -32865,6 +32933,7 @@
               <w14:uncheckedState w14:val="2610" w14:font="MS Gothic"/>
             </w14:checkbox>
           </w:sdtPr>
+          <w:sdtEndPr/>
           <w:sdtContent>
             <w:tc>
               <w:tcPr>
@@ -32948,6 +33017,7 @@
               <w14:uncheckedState w14:val="2610" w14:font="MS Gothic"/>
             </w14:checkbox>
           </w:sdtPr>
+          <w:sdtEndPr/>
           <w:sdtContent>
             <w:tc>
               <w:tcPr>
@@ -32989,6 +33059,7 @@
               <w14:uncheckedState w14:val="2610" w14:font="MS Gothic"/>
             </w14:checkbox>
           </w:sdtPr>
+          <w:sdtEndPr/>
           <w:sdtContent>
             <w:tc>
               <w:tcPr>
@@ -35413,6 +35484,7 @@
               <w14:uncheckedState w14:val="2610" w14:font="MS Gothic"/>
             </w14:checkbox>
           </w:sdtPr>
+          <w:sdtEndPr/>
           <w:sdtContent>
             <w:tc>
               <w:tcPr>
@@ -35454,6 +35526,7 @@
               <w14:uncheckedState w14:val="2610" w14:font="MS Gothic"/>
             </w14:checkbox>
           </w:sdtPr>
+          <w:sdtEndPr/>
           <w:sdtContent>
             <w:tc>
               <w:tcPr>
@@ -35529,6 +35602,7 @@
               <w14:uncheckedState w14:val="2610" w14:font="MS Gothic"/>
             </w14:checkbox>
           </w:sdtPr>
+          <w:sdtEndPr/>
           <w:sdtContent>
             <w:tc>
               <w:tcPr>
@@ -35570,6 +35644,7 @@
               <w14:uncheckedState w14:val="2610" w14:font="MS Gothic"/>
             </w14:checkbox>
           </w:sdtPr>
+          <w:sdtEndPr/>
           <w:sdtContent>
             <w:tc>
               <w:tcPr>
@@ -35645,6 +35720,7 @@
               <w14:uncheckedState w14:val="2610" w14:font="MS Gothic"/>
             </w14:checkbox>
           </w:sdtPr>
+          <w:sdtEndPr/>
           <w:sdtContent>
             <w:tc>
               <w:tcPr>
@@ -35686,6 +35762,7 @@
               <w14:uncheckedState w14:val="2610" w14:font="MS Gothic"/>
             </w14:checkbox>
           </w:sdtPr>
+          <w:sdtEndPr/>
           <w:sdtContent>
             <w:tc>
               <w:tcPr>
@@ -35761,6 +35838,7 @@
               <w14:uncheckedState w14:val="2610" w14:font="MS Gothic"/>
             </w14:checkbox>
           </w:sdtPr>
+          <w:sdtEndPr/>
           <w:sdtContent>
             <w:tc>
               <w:tcPr>
@@ -35802,6 +35880,7 @@
               <w14:uncheckedState w14:val="2610" w14:font="MS Gothic"/>
             </w14:checkbox>
           </w:sdtPr>
+          <w:sdtEndPr/>
           <w:sdtContent>
             <w:tc>
               <w:tcPr>
@@ -35877,6 +35956,7 @@
               <w14:uncheckedState w14:val="2610" w14:font="MS Gothic"/>
             </w14:checkbox>
           </w:sdtPr>
+          <w:sdtEndPr/>
           <w:sdtContent>
             <w:tc>
               <w:tcPr>
@@ -35918,6 +35998,7 @@
               <w14:uncheckedState w14:val="2610" w14:font="MS Gothic"/>
             </w14:checkbox>
           </w:sdtPr>
+          <w:sdtEndPr/>
           <w:sdtContent>
             <w:tc>
               <w:tcPr>
@@ -36484,21 +36565,7 @@
                   <w:rStyle w:val="Hyperlink"/>
                   <w:rFonts w:cstheme="minorHAnsi"/>
                 </w:rPr>
-                <w:t>Test_Summary_Report_Overall_Sy</w:t>
-              </w:r>
-              <w:r>
-                <w:rPr>
-                  <w:rStyle w:val="Hyperlink"/>
-                  <w:rFonts w:cstheme="minorHAnsi"/>
-                </w:rPr>
-                <w:t>s</w:t>
-              </w:r>
-              <w:r>
-                <w:rPr>
-                  <w:rStyle w:val="Hyperlink"/>
-                  <w:rFonts w:cstheme="minorHAnsi"/>
-                </w:rPr>
-                <w:t>tem.docx</w:t>
+                <w:t>Test_Summary_Report_Overall_System.docx</w:t>
               </w:r>
             </w:hyperlink>
           </w:p>
@@ -37046,21 +37113,7 @@
                 <w:rFonts w:cstheme="minorHAnsi"/>
                 <w:bCs/>
               </w:rPr>
-              <w:t>-</w:t>
-            </w:r>
-            <w:r>
-              <w:rPr>
-                <w:rFonts w:cstheme="minorHAnsi"/>
-                <w:bCs/>
-              </w:rPr>
-              <w:t xml:space="preserve">Minimise </w:t>
-            </w:r>
-            <w:r>
-              <w:rPr>
-                <w:rFonts w:cstheme="minorHAnsi"/>
-                <w:bCs/>
-              </w:rPr>
-              <w:t>Internet Usage</w:t>
+              <w:t>-Minimise Internet Usage</w:t>
             </w:r>
           </w:p>
           <w:p>
@@ -37951,6 +38004,7 @@
               <w14:uncheckedState w14:val="2610" w14:font="MS Gothic"/>
             </w14:checkbox>
           </w:sdtPr>
+          <w:sdtEndPr/>
           <w:sdtContent>
             <w:tc>
               <w:tcPr>
@@ -37992,6 +38046,7 @@
               <w14:uncheckedState w14:val="2610" w14:font="MS Gothic"/>
             </w14:checkbox>
           </w:sdtPr>
+          <w:sdtEndPr/>
           <w:sdtContent>
             <w:tc>
               <w:tcPr>
@@ -38067,6 +38122,7 @@
               <w14:uncheckedState w14:val="2610" w14:font="MS Gothic"/>
             </w14:checkbox>
           </w:sdtPr>
+          <w:sdtEndPr/>
           <w:sdtContent>
             <w:tc>
               <w:tcPr>
@@ -38108,6 +38164,7 @@
               <w14:uncheckedState w14:val="2610" w14:font="MS Gothic"/>
             </w14:checkbox>
           </w:sdtPr>
+          <w:sdtEndPr/>
           <w:sdtContent>
             <w:tc>
               <w:tcPr>
@@ -38183,6 +38240,7 @@
               <w14:uncheckedState w14:val="2610" w14:font="MS Gothic"/>
             </w14:checkbox>
           </w:sdtPr>
+          <w:sdtEndPr/>
           <w:sdtContent>
             <w:tc>
               <w:tcPr>
@@ -38224,6 +38282,7 @@
               <w14:uncheckedState w14:val="2610" w14:font="MS Gothic"/>
             </w14:checkbox>
           </w:sdtPr>
+          <w:sdtEndPr/>
           <w:sdtContent>
             <w:tc>
               <w:tcPr>
@@ -38299,6 +38358,7 @@
               <w14:uncheckedState w14:val="2610" w14:font="MS Gothic"/>
             </w14:checkbox>
           </w:sdtPr>
+          <w:sdtEndPr/>
           <w:sdtContent>
             <w:tc>
               <w:tcPr>
@@ -38340,6 +38400,7 @@
               <w14:uncheckedState w14:val="2610" w14:font="MS Gothic"/>
             </w14:checkbox>
           </w:sdtPr>
+          <w:sdtEndPr/>
           <w:sdtContent>
             <w:tc>
               <w:tcPr>
@@ -39609,6 +39670,7 @@
               <w14:uncheckedState w14:val="2610" w14:font="MS Gothic"/>
             </w14:checkbox>
           </w:sdtPr>
+          <w:sdtEndPr/>
           <w:sdtContent>
             <w:tc>
               <w:tcPr>
@@ -39650,6 +39712,7 @@
               <w14:uncheckedState w14:val="2610" w14:font="MS Gothic"/>
             </w14:checkbox>
           </w:sdtPr>
+          <w:sdtEndPr/>
           <w:sdtContent>
             <w:tc>
               <w:tcPr>
@@ -39731,6 +39794,7 @@
               <w14:uncheckedState w14:val="2610" w14:font="MS Gothic"/>
             </w14:checkbox>
           </w:sdtPr>
+          <w:sdtEndPr/>
           <w:sdtContent>
             <w:tc>
               <w:tcPr>
@@ -39772,6 +39836,7 @@
               <w14:uncheckedState w14:val="2610" w14:font="MS Gothic"/>
             </w14:checkbox>
           </w:sdtPr>
+          <w:sdtEndPr/>
           <w:sdtContent>
             <w:tc>
               <w:tcPr>
@@ -39855,6 +39920,7 @@
               <w14:uncheckedState w14:val="2610" w14:font="MS Gothic"/>
             </w14:checkbox>
           </w:sdtPr>
+          <w:sdtEndPr/>
           <w:sdtContent>
             <w:tc>
               <w:tcPr>
@@ -39896,6 +39962,7 @@
               <w14:uncheckedState w14:val="2610" w14:font="MS Gothic"/>
             </w14:checkbox>
           </w:sdtPr>
+          <w:sdtEndPr/>
           <w:sdtContent>
             <w:tc>
               <w:tcPr>
@@ -39979,6 +40046,7 @@
               <w14:uncheckedState w14:val="2610" w14:font="MS Gothic"/>
             </w14:checkbox>
           </w:sdtPr>
+          <w:sdtEndPr/>
           <w:sdtContent>
             <w:tc>
               <w:tcPr>
@@ -40020,6 +40088,7 @@
               <w14:uncheckedState w14:val="2610" w14:font="MS Gothic"/>
             </w14:checkbox>
           </w:sdtPr>
+          <w:sdtEndPr/>
           <w:sdtContent>
             <w:tc>
               <w:tcPr>
@@ -40685,19 +40754,13 @@
             <w:pPr>
               <w:rPr>
                 <w:rFonts w:cstheme="minorHAnsi"/>
-              </w:rPr>
-            </w:pPr>
-            <w:r>
-              <w:rPr>
-                <w:rFonts w:cstheme="minorHAnsi"/>
                 <w:i/>
                 <w:iCs/>
                 <w:color w:val="808080" w:themeColor="background1" w:themeShade="80"/>
                 <w:sz w:val="18"/>
                 <w:szCs w:val="18"/>
               </w:rPr>
-              <w:t xml:space="preserve">/* </w:t>
-            </w:r>
+            </w:pPr>
             <w:r>
               <w:rPr>
                 <w:rFonts w:cstheme="minorHAnsi"/>
@@ -40707,37 +40770,31 @@
                 <w:sz w:val="18"/>
                 <w:szCs w:val="18"/>
               </w:rPr>
-              <w:t xml:space="preserve">Screenshot result. </w:t>
-            </w:r>
-            <w:r>
-              <w:rPr>
-                <w:rFonts w:cstheme="minorHAnsi"/>
-                <w:b/>
-                <w:bCs/>
+              <w:t xml:space="preserve">/* </w:t>
+            </w:r>
+            <w:r>
+              <w:rPr>
+                <w:rFonts w:cstheme="minorHAnsi"/>
                 <w:i/>
                 <w:iCs/>
                 <w:color w:val="808080" w:themeColor="background1" w:themeShade="80"/>
                 <w:sz w:val="18"/>
                 <w:szCs w:val="18"/>
               </w:rPr>
-              <w:t>URL must be included</w:t>
-            </w:r>
-            <w:r>
-              <w:rPr>
-                <w:rFonts w:cstheme="minorHAnsi"/>
+              <w:t xml:space="preserve">Screenshot result. </w:t>
+            </w:r>
+            <w:r>
+              <w:rPr>
+                <w:rFonts w:cstheme="minorHAnsi"/>
+                <w:b/>
+                <w:bCs/>
                 <w:i/>
                 <w:iCs/>
                 <w:color w:val="808080" w:themeColor="background1" w:themeShade="80"/>
                 <w:sz w:val="18"/>
                 <w:szCs w:val="18"/>
               </w:rPr>
-              <w:t xml:space="preserve"> in the screenshot</w:t>
-            </w:r>
-            <w:r>
-              <w:rPr>
-                <w:rFonts w:cstheme="minorHAnsi"/>
-              </w:rPr>
-              <w:t xml:space="preserve"> </w:t>
+              <w:t>URL must be included</w:t>
             </w:r>
             <w:r>
               <w:rPr>
@@ -40748,6 +40805,23 @@
                 <w:sz w:val="18"/>
                 <w:szCs w:val="18"/>
               </w:rPr>
+              <w:t xml:space="preserve"> in the screenshot</w:t>
+            </w:r>
+            <w:r>
+              <w:rPr>
+                <w:rFonts w:cstheme="minorHAnsi"/>
+              </w:rPr>
+              <w:t xml:space="preserve"> </w:t>
+            </w:r>
+            <w:r>
+              <w:rPr>
+                <w:rFonts w:cstheme="minorHAnsi"/>
+                <w:i/>
+                <w:iCs/>
+                <w:color w:val="808080" w:themeColor="background1" w:themeShade="80"/>
+                <w:sz w:val="18"/>
+                <w:szCs w:val="18"/>
+              </w:rPr>
               <w:t>*/</w:t>
             </w:r>
           </w:p>
@@ -40757,6 +40831,72 @@
                 <w:rFonts w:cstheme="minorHAnsi"/>
               </w:rPr>
             </w:pPr>
+            <w:hyperlink r:id="rId142" w:history="1">
+              <w:r>
+                <w:rPr>
+                  <w:rStyle w:val="Hyperlink"/>
+                  <w:rFonts w:cstheme="minorHAnsi"/>
+                </w:rPr>
+                <w:t>https://github.com/hatysfriend/assignment2</w:t>
+              </w:r>
+            </w:hyperlink>
+          </w:p>
+          <w:p>
+            <w:pPr>
+              <w:rPr>
+                <w:rFonts w:cstheme="minorHAnsi"/>
+              </w:rPr>
+            </w:pPr>
+          </w:p>
+          <w:p>
+            <w:pPr>
+              <w:rPr>
+                <w:rFonts w:cstheme="minorHAnsi"/>
+              </w:rPr>
+            </w:pPr>
+            <w:r>
+              <w:rPr>
+                <w:noProof/>
+                <w:lang w:eastAsia="en-AU"/>
+              </w:rPr>
+              <w:drawing>
+                <wp:inline distT="0" distB="0" distL="0" distR="0" wp14:anchorId="7C086E1A" wp14:editId="524E1B59">
+                  <wp:extent cx="3954162" cy="2110154"/>
+                  <wp:effectExtent l="0" t="0" r="8255" b="4445"/>
+                  <wp:docPr id="45" name="Picture 45"/>
+                  <wp:cNvGraphicFramePr>
+                    <a:graphicFrameLocks xmlns:a="http://schemas.openxmlformats.org/drawingml/2006/main" noChangeAspect="1"/>
+                  </wp:cNvGraphicFramePr>
+                  <a:graphic xmlns:a="http://schemas.openxmlformats.org/drawingml/2006/main">
+                    <a:graphicData uri="http://schemas.openxmlformats.org/drawingml/2006/picture">
+                      <pic:pic xmlns:pic="http://schemas.openxmlformats.org/drawingml/2006/picture">
+                        <pic:nvPicPr>
+                          <pic:cNvPr id="0" name=""/>
+                          <pic:cNvPicPr/>
+                        </pic:nvPicPr>
+                        <pic:blipFill>
+                          <a:blip r:embed="rId143"/>
+                          <a:stretch>
+                            <a:fillRect/>
+                          </a:stretch>
+                        </pic:blipFill>
+                        <pic:spPr>
+                          <a:xfrm>
+                            <a:off x="0" y="0"/>
+                            <a:ext cx="3955075" cy="2110641"/>
+                          </a:xfrm>
+                          <a:prstGeom prst="rect">
+                            <a:avLst/>
+                          </a:prstGeom>
+                        </pic:spPr>
+                      </pic:pic>
+                    </a:graphicData>
+                  </a:graphic>
+                </wp:inline>
+              </w:drawing>
+            </w:r>
+            <w:bookmarkStart w:id="0" w:name="_GoBack"/>
+            <w:bookmarkEnd w:id="0"/>
           </w:p>
         </w:tc>
       </w:tr>
@@ -40827,19 +40967,13 @@
             <w:pPr>
               <w:rPr>
                 <w:rFonts w:cstheme="minorHAnsi"/>
-              </w:rPr>
-            </w:pPr>
-            <w:r>
-              <w:rPr>
-                <w:rFonts w:cstheme="minorHAnsi"/>
                 <w:i/>
                 <w:iCs/>
                 <w:color w:val="808080" w:themeColor="background1" w:themeShade="80"/>
                 <w:sz w:val="18"/>
                 <w:szCs w:val="18"/>
               </w:rPr>
-              <w:t xml:space="preserve">/* </w:t>
-            </w:r>
+            </w:pPr>
             <w:r>
               <w:rPr>
                 <w:rFonts w:cstheme="minorHAnsi"/>
@@ -40849,37 +40983,31 @@
                 <w:sz w:val="18"/>
                 <w:szCs w:val="18"/>
               </w:rPr>
-              <w:t xml:space="preserve">Screenshot result. </w:t>
-            </w:r>
-            <w:r>
-              <w:rPr>
-                <w:rFonts w:cstheme="minorHAnsi"/>
-                <w:b/>
-                <w:bCs/>
+              <w:t xml:space="preserve">/* </w:t>
+            </w:r>
+            <w:r>
+              <w:rPr>
+                <w:rFonts w:cstheme="minorHAnsi"/>
                 <w:i/>
                 <w:iCs/>
                 <w:color w:val="808080" w:themeColor="background1" w:themeShade="80"/>
                 <w:sz w:val="18"/>
                 <w:szCs w:val="18"/>
               </w:rPr>
-              <w:t>URL must be included</w:t>
-            </w:r>
-            <w:r>
-              <w:rPr>
-                <w:rFonts w:cstheme="minorHAnsi"/>
+              <w:t xml:space="preserve">Screenshot result. </w:t>
+            </w:r>
+            <w:r>
+              <w:rPr>
+                <w:rFonts w:cstheme="minorHAnsi"/>
+                <w:b/>
+                <w:bCs/>
                 <w:i/>
                 <w:iCs/>
                 <w:color w:val="808080" w:themeColor="background1" w:themeShade="80"/>
                 <w:sz w:val="18"/>
                 <w:szCs w:val="18"/>
               </w:rPr>
-              <w:t xml:space="preserve"> in the screenshot</w:t>
-            </w:r>
-            <w:r>
-              <w:rPr>
-                <w:rFonts w:cstheme="minorHAnsi"/>
-              </w:rPr>
-              <w:t xml:space="preserve"> </w:t>
+              <w:t>URL must be included</w:t>
             </w:r>
             <w:r>
               <w:rPr>
@@ -40890,6 +41018,23 @@
                 <w:sz w:val="18"/>
                 <w:szCs w:val="18"/>
               </w:rPr>
+              <w:t xml:space="preserve"> in the screenshot</w:t>
+            </w:r>
+            <w:r>
+              <w:rPr>
+                <w:rFonts w:cstheme="minorHAnsi"/>
+              </w:rPr>
+              <w:t xml:space="preserve"> </w:t>
+            </w:r>
+            <w:r>
+              <w:rPr>
+                <w:rFonts w:cstheme="minorHAnsi"/>
+                <w:i/>
+                <w:iCs/>
+                <w:color w:val="808080" w:themeColor="background1" w:themeShade="80"/>
+                <w:sz w:val="18"/>
+                <w:szCs w:val="18"/>
+              </w:rPr>
               <w:t>*/</w:t>
             </w:r>
           </w:p>
@@ -40899,6 +41044,70 @@
                 <w:rFonts w:cstheme="minorHAnsi"/>
               </w:rPr>
             </w:pPr>
+            <w:hyperlink r:id="rId144" w:history="1">
+              <w:r>
+                <w:rPr>
+                  <w:rStyle w:val="Hyperlink"/>
+                  <w:rFonts w:cstheme="minorHAnsi"/>
+                </w:rPr>
+                <w:t>https://github.com/hatysfriend/assignment2</w:t>
+              </w:r>
+            </w:hyperlink>
+          </w:p>
+          <w:p>
+            <w:pPr>
+              <w:rPr>
+                <w:rFonts w:cstheme="minorHAnsi"/>
+              </w:rPr>
+            </w:pPr>
+          </w:p>
+          <w:p>
+            <w:pPr>
+              <w:rPr>
+                <w:rFonts w:cstheme="minorHAnsi"/>
+              </w:rPr>
+            </w:pPr>
+            <w:r>
+              <w:rPr>
+                <w:noProof/>
+                <w:lang w:eastAsia="en-AU"/>
+              </w:rPr>
+              <w:drawing>
+                <wp:inline distT="0" distB="0" distL="0" distR="0" wp14:anchorId="0C72C3F1" wp14:editId="4837C748">
+                  <wp:extent cx="4363797" cy="2262554"/>
+                  <wp:effectExtent l="0" t="0" r="0" b="4445"/>
+                  <wp:docPr id="128" name="Picture 128"/>
+                  <wp:cNvGraphicFramePr>
+                    <a:graphicFrameLocks xmlns:a="http://schemas.openxmlformats.org/drawingml/2006/main" noChangeAspect="1"/>
+                  </wp:cNvGraphicFramePr>
+                  <a:graphic xmlns:a="http://schemas.openxmlformats.org/drawingml/2006/main">
+                    <a:graphicData uri="http://schemas.openxmlformats.org/drawingml/2006/picture">
+                      <pic:pic xmlns:pic="http://schemas.openxmlformats.org/drawingml/2006/picture">
+                        <pic:nvPicPr>
+                          <pic:cNvPr id="0" name=""/>
+                          <pic:cNvPicPr/>
+                        </pic:nvPicPr>
+                        <pic:blipFill>
+                          <a:blip r:embed="rId145"/>
+                          <a:stretch>
+                            <a:fillRect/>
+                          </a:stretch>
+                        </pic:blipFill>
+                        <pic:spPr>
+                          <a:xfrm>
+                            <a:off x="0" y="0"/>
+                            <a:ext cx="4363797" cy="2262554"/>
+                          </a:xfrm>
+                          <a:prstGeom prst="rect">
+                            <a:avLst/>
+                          </a:prstGeom>
+                        </pic:spPr>
+                      </pic:pic>
+                    </a:graphicData>
+                  </a:graphic>
+                </wp:inline>
+              </w:drawing>
+            </w:r>
           </w:p>
         </w:tc>
       </w:tr>
@@ -41017,6 +41226,7 @@
               <w14:uncheckedState w14:val="2610" w14:font="MS Gothic"/>
             </w14:checkbox>
           </w:sdtPr>
+          <w:sdtEndPr/>
           <w:sdtContent>
             <w:tc>
               <w:tcPr>
@@ -41058,6 +41268,7 @@
               <w14:uncheckedState w14:val="2610" w14:font="MS Gothic"/>
             </w14:checkbox>
           </w:sdtPr>
+          <w:sdtEndPr/>
           <w:sdtContent>
             <w:tc>
               <w:tcPr>
@@ -41133,6 +41344,7 @@
               <w14:uncheckedState w14:val="2610" w14:font="MS Gothic"/>
             </w14:checkbox>
           </w:sdtPr>
+          <w:sdtEndPr/>
           <w:sdtContent>
             <w:tc>
               <w:tcPr>
@@ -41174,6 +41386,7 @@
               <w14:uncheckedState w14:val="2610" w14:font="MS Gothic"/>
             </w14:checkbox>
           </w:sdtPr>
+          <w:sdtEndPr/>
           <w:sdtContent>
             <w:tc>
               <w:tcPr>
@@ -41257,6 +41470,7 @@
               <w14:uncheckedState w14:val="2610" w14:font="MS Gothic"/>
             </w14:checkbox>
           </w:sdtPr>
+          <w:sdtEndPr/>
           <w:sdtContent>
             <w:tc>
               <w:tcPr>
@@ -41298,6 +41512,7 @@
               <w14:uncheckedState w14:val="2610" w14:font="MS Gothic"/>
             </w14:checkbox>
           </w:sdtPr>
+          <w:sdtEndPr/>
           <w:sdtContent>
             <w:tc>
               <w:tcPr>
@@ -41505,8 +41720,8 @@
       </w:r>
     </w:p>
     <w:sectPr>
-      <w:headerReference w:type="default" r:id="rId142"/>
-      <w:footerReference w:type="default" r:id="rId143"/>
+      <w:headerReference w:type="default" r:id="rId146"/>
+      <w:footerReference w:type="default" r:id="rId147"/>
       <w:pgSz w:w="12240" w:h="15840"/>
       <w:pgMar w:top="1440" w:right="709" w:bottom="851" w:left="709" w:header="709" w:footer="454" w:gutter="0"/>
       <w:cols w:space="708"/>
@@ -41957,6 +42172,7 @@
         </w:rPr>
         <w:id w:val="1982649043"/>
       </w:sdtPr>
+      <w:sdtEndPr/>
       <w:sdtContent>
         <w:r>
           <w:rPr>
@@ -41988,6 +42204,7 @@
         </w:rPr>
         <w:id w:val="1450979425"/>
       </w:sdtPr>
+      <w:sdtEndPr/>
       <w:sdtContent>
         <w:r>
           <w:rPr>
@@ -47844,7 +48061,7 @@
   <a:extraClrSchemeLst/>
   <a:extLst>
     <a:ext uri="{05A4C25C-085E-4340-85A3-A5531E510DB2}">
-      <thm15:themeFamily xmlns:thm15="http://schemas.microsoft.com/office/thememl/2012/main" xmlns="" name="Office Theme" id="{62F939B6-93AF-4DB8-9C6B-D6C7DFDC589F}" vid="{4A3C46E8-61CC-4603-A589-7422A47A8E4A}"/>
+      <thm15:themeFamily xmlns="" xmlns:thm15="http://schemas.microsoft.com/office/thememl/2012/main" name="Office Theme" id="{62F939B6-93AF-4DB8-9C6B-D6C7DFDC589F}" vid="{4A3C46E8-61CC-4603-A589-7422A47A8E4A}"/>
     </a:ext>
   </a:extLst>
 </a:theme>
@@ -47855,7 +48072,7 @@
 </file>
 
 <file path=customXml/itemProps1.xml><?xml version="1.0" encoding="utf-8"?>
-<ds:datastoreItem xmlns:ds="http://schemas.openxmlformats.org/officeDocument/2006/customXml" ds:itemID="{26F2EE58-12FD-4385-87DF-30CCFE092F56}">
+<ds:datastoreItem xmlns:ds="http://schemas.openxmlformats.org/officeDocument/2006/customXml" ds:itemID="{568F0468-58EF-49C1-9DB0-994405961917}">
   <ds:schemaRefs>
     <ds:schemaRef ds:uri="http://schemas.openxmlformats.org/officeDocument/2006/bibliography"/>
   </ds:schemaRefs>

</xml_diff>